<commit_message>
add Team Management Strategy
</commit_message>
<xml_diff>
--- a/FullStackWebApplicationProjectProposal.docx
+++ b/FullStackWebApplicationProjectProposal.docx
@@ -28,8 +28,6 @@
         </w:rPr>
         <w:t xml:space="preserve"> Team Solo A</w:t>
       </w:r>
-      <w:bookmarkStart w:id="1" w:name="_GoBack"/>
-      <w:bookmarkEnd w:id="1"/>
     </w:p>
     <w:p/>
     <w:p>
@@ -43,8 +41,16 @@
         <w:rPr>
           <w:b/>
         </w:rPr>
-        <w:t xml:space="preserve"> GWlist</w:t>
-      </w:r>
+        <w:t xml:space="preserve"> </w:t>
+      </w:r>
+      <w:proofErr w:type="spellStart"/>
+      <w:r>
+        <w:rPr>
+          <w:b/>
+        </w:rPr>
+        <w:t>GWlist</w:t>
+      </w:r>
+      <w:proofErr w:type="spellEnd"/>
     </w:p>
     <w:p/>
     <w:p>
@@ -84,11 +90,19 @@
       <w:r>
         <w:t xml:space="preserve"> </w:t>
       </w:r>
-      <w:r>
-        <w:rPr>
-          <w:i/>
-        </w:rPr>
-        <w:t>Jintong Jiang</w:t>
+      <w:proofErr w:type="spellStart"/>
+      <w:r>
+        <w:rPr>
+          <w:i/>
+        </w:rPr>
+        <w:t>Jintong</w:t>
+      </w:r>
+      <w:proofErr w:type="spellEnd"/>
+      <w:r>
+        <w:rPr>
+          <w:i/>
+        </w:rPr>
+        <w:t xml:space="preserve"> Jiang</w:t>
       </w:r>
       <w:r>
         <w:rPr>
@@ -152,8 +166,16 @@
         <w:rPr>
           <w:i/>
         </w:rPr>
-        <w:t>Michael Rothkopf</w:t>
-      </w:r>
+        <w:t xml:space="preserve">Michael </w:t>
+      </w:r>
+      <w:proofErr w:type="spellStart"/>
+      <w:r>
+        <w:rPr>
+          <w:i/>
+        </w:rPr>
+        <w:t>Rothkopf</w:t>
+      </w:r>
+      <w:proofErr w:type="spellEnd"/>
       <w:r>
         <w:rPr>
           <w:i/>
@@ -177,11 +199,19 @@
         </w:rPr>
         <w:t xml:space="preserve">        </w:t>
       </w:r>
-      <w:r>
-        <w:rPr>
-          <w:i/>
-        </w:rPr>
-        <w:t>Tingting Chang</w:t>
+      <w:proofErr w:type="spellStart"/>
+      <w:r>
+        <w:rPr>
+          <w:i/>
+        </w:rPr>
+        <w:t>Tingting</w:t>
+      </w:r>
+      <w:proofErr w:type="spellEnd"/>
+      <w:r>
+        <w:rPr>
+          <w:i/>
+        </w:rPr>
+        <w:t xml:space="preserve"> Chang</w:t>
       </w:r>
       <w:r>
         <w:rPr>
@@ -201,8 +231,8 @@
         <w:pStyle w:val="Heading1"/>
         <w:contextualSpacing w:val="0"/>
       </w:pPr>
-      <w:bookmarkStart w:id="2" w:name="h.ww7p1rhanvej" w:colFirst="0" w:colLast="0"/>
-      <w:bookmarkEnd w:id="2"/>
+      <w:bookmarkStart w:id="1" w:name="h.ww7p1rhanvej" w:colFirst="0" w:colLast="0"/>
+      <w:bookmarkEnd w:id="1"/>
       <w:r>
         <w:t>Application Proposal Summary</w:t>
       </w:r>
@@ -241,22 +271,44 @@
         <w:pStyle w:val="Heading1"/>
         <w:contextualSpacing w:val="0"/>
       </w:pPr>
-      <w:bookmarkStart w:id="3" w:name="h.w3iviwyv8nbt" w:colFirst="0" w:colLast="0"/>
+      <w:bookmarkStart w:id="2" w:name="h.w3iviwyv8nbt" w:colFirst="0" w:colLast="0"/>
+      <w:bookmarkEnd w:id="2"/>
+      <w:r>
+        <w:t>Team Management Strategy</w:t>
+      </w:r>
+    </w:p>
+    <w:p>
+      <w:r>
+        <w:rPr>
+          <w:i/>
+        </w:rPr>
+        <w:t xml:space="preserve">Briefly explain how you will be managing work loads among your team members. </w:t>
+      </w:r>
+      <w:proofErr w:type="spellStart"/>
+      <w:r>
+        <w:rPr>
+          <w:i/>
+        </w:rPr>
+        <w:t>WIll</w:t>
+      </w:r>
+      <w:proofErr w:type="spellEnd"/>
+      <w:r>
+        <w:rPr>
+          <w:i/>
+        </w:rPr>
+        <w:t xml:space="preserve"> you have a manager who delegates work? Will you have regular meetings? If so give me details. Let me know what you'll be doing to make sure the all the work is being done as expected.</w:t>
+      </w:r>
+      <w:r>
+        <w:t xml:space="preserve"> </w:t>
+      </w:r>
+    </w:p>
+    <w:p/>
+    <w:p>
+      <w:r>
+        <w:t>We divide the whole project into 3 parts: frontend, backend and database related. Both frontend and backend have 2 members to take charge. And database related things are owned by 1 of us who has experience before with MongoDB. We plan to meet once a week (not include the Thursday afternoon class) starting from next week. The coordinator is responsible to make the collaboration works and deal with the code base which is hosted on GitHub.</w:t>
+      </w:r>
+      <w:bookmarkStart w:id="3" w:name="_GoBack"/>
       <w:bookmarkEnd w:id="3"/>
-      <w:r>
-        <w:t>Team Management Strategy</w:t>
-      </w:r>
-    </w:p>
-    <w:p>
-      <w:r>
-        <w:rPr>
-          <w:i/>
-        </w:rPr>
-        <w:t>Briefly explain how you will be managing work loads among your team members. WIll you have a manager who delegates work? Will you have regular meetings? If so give me details. Let me know what you'll be doing to make sure the all the work is being done as expected.</w:t>
-      </w:r>
-      <w:r>
-        <w:t xml:space="preserve"> </w:t>
-      </w:r>
     </w:p>
     <w:p>
       <w:pPr>
@@ -266,6 +318,7 @@
       <w:bookmarkStart w:id="4" w:name="h.y8i7het868uh" w:colFirst="0" w:colLast="0"/>
       <w:bookmarkEnd w:id="4"/>
       <w:r>
+        <w:lastRenderedPageBreak/>
         <w:t>List of Functionalities to be Implemented</w:t>
       </w:r>
     </w:p>
@@ -335,7 +388,15 @@
     <w:p/>
     <w:p>
       <w:r>
-        <w:t>Owner: Kaidi He, Jintong Jiang</w:t>
+        <w:t xml:space="preserve">Owner: Kaidi He, </w:t>
+      </w:r>
+      <w:proofErr w:type="spellStart"/>
+      <w:r>
+        <w:t>Jintong</w:t>
+      </w:r>
+      <w:proofErr w:type="spellEnd"/>
+      <w:r>
+        <w:t xml:space="preserve"> Jiang</w:t>
       </w:r>
     </w:p>
     <w:p>
@@ -376,27 +437,55 @@
         <w:rPr>
           <w:szCs w:val="32"/>
         </w:rPr>
-        <w:t>Basic HTML form let users to input the username (which is an edu email address) and password. And some JavaScript code to make the authentication with Web API which leads user to their profile page.</w:t>
-      </w:r>
-    </w:p>
-    <w:p>
-      <w:pPr>
+        <w:t xml:space="preserve">Basic HTML form let users to input the username (which is an </w:t>
+      </w:r>
+      <w:proofErr w:type="spellStart"/>
+      <w:r>
         <w:rPr>
           <w:szCs w:val="32"/>
         </w:rPr>
-      </w:pPr>
-    </w:p>
-    <w:p>
-      <w:pPr>
+        <w:t>edu</w:t>
+      </w:r>
+      <w:proofErr w:type="spellEnd"/>
+      <w:r>
         <w:rPr>
           <w:szCs w:val="32"/>
         </w:rPr>
-      </w:pPr>
-      <w:r>
+        <w:t xml:space="preserve"> email address) and password. And some JavaScript code to make the authentication with Web API which leads user to their profile page.</w:t>
+      </w:r>
+    </w:p>
+    <w:p>
+      <w:pPr>
         <w:rPr>
           <w:szCs w:val="32"/>
         </w:rPr>
-        <w:t>Owner: Jintong Jiang</w:t>
+      </w:pPr>
+    </w:p>
+    <w:p>
+      <w:pPr>
+        <w:rPr>
+          <w:szCs w:val="32"/>
+        </w:rPr>
+      </w:pPr>
+      <w:r>
+        <w:rPr>
+          <w:szCs w:val="32"/>
+        </w:rPr>
+        <w:t xml:space="preserve">Owner: </w:t>
+      </w:r>
+      <w:proofErr w:type="spellStart"/>
+      <w:r>
+        <w:rPr>
+          <w:szCs w:val="32"/>
+        </w:rPr>
+        <w:t>Jintong</w:t>
+      </w:r>
+      <w:proofErr w:type="spellEnd"/>
+      <w:r>
+        <w:rPr>
+          <w:szCs w:val="32"/>
+        </w:rPr>
+        <w:t xml:space="preserve"> Jiang</w:t>
       </w:r>
     </w:p>
     <w:p>
@@ -482,7 +571,15 @@
         <w:t>Owner</w:t>
       </w:r>
       <w:r>
-        <w:t>: Jintong Jiang</w:t>
+        <w:t xml:space="preserve">: </w:t>
+      </w:r>
+      <w:proofErr w:type="spellStart"/>
+      <w:r>
+        <w:t>Jintong</w:t>
+      </w:r>
+      <w:proofErr w:type="spellEnd"/>
+      <w:r>
+        <w:t xml:space="preserve"> Jiang</w:t>
       </w:r>
     </w:p>
     <w:p>
@@ -522,6 +619,7 @@
         <w:pStyle w:val="Normal1"/>
       </w:pPr>
       <w:r>
+        <w:lastRenderedPageBreak/>
         <w:t>Web API that processes a JSON object representing a new user in the system.  A user name will have a first and last name, a user ID, phone number, email address, and a rating associated with them based on their average rating of sold products.  The Web API will pass this data to the DAO which will persist it into a user database table</w:t>
       </w:r>
     </w:p>
@@ -535,8 +633,13 @@
         <w:pStyle w:val="Normal1"/>
       </w:pPr>
       <w:r>
-        <w:t>Owner:  Michael Rothkopf</w:t>
-      </w:r>
+        <w:t xml:space="preserve">Owner:  Michael </w:t>
+      </w:r>
+      <w:proofErr w:type="spellStart"/>
+      <w:r>
+        <w:t>Rothkopf</w:t>
+      </w:r>
+      <w:proofErr w:type="spellEnd"/>
     </w:p>
     <w:p>
       <w:pPr>
@@ -588,8 +691,13 @@
         <w:pStyle w:val="Normal1"/>
       </w:pPr>
       <w:r>
-        <w:t>Owner: Michael Rothkopf</w:t>
-      </w:r>
+        <w:t xml:space="preserve">Owner: Michael </w:t>
+      </w:r>
+      <w:proofErr w:type="spellStart"/>
+      <w:r>
+        <w:t>Rothkopf</w:t>
+      </w:r>
+      <w:proofErr w:type="spellEnd"/>
     </w:p>
     <w:p>
       <w:pPr>
@@ -678,8 +786,13 @@
       <w:r>
         <w:t xml:space="preserve">Owner: </w:t>
       </w:r>
-      <w:r>
-        <w:t>Jintong Jiang</w:t>
+      <w:proofErr w:type="spellStart"/>
+      <w:r>
+        <w:t>Jintong</w:t>
+      </w:r>
+      <w:proofErr w:type="spellEnd"/>
+      <w:r>
+        <w:t xml:space="preserve"> Jiang</w:t>
       </w:r>
     </w:p>
     <w:p>
@@ -735,8 +848,13 @@
         <w:pStyle w:val="Normal1"/>
       </w:pPr>
       <w:r>
-        <w:t>Owner:  Michael Rothkopf</w:t>
-      </w:r>
+        <w:t xml:space="preserve">Owner:  Michael </w:t>
+      </w:r>
+      <w:proofErr w:type="spellStart"/>
+      <w:r>
+        <w:t>Rothkopf</w:t>
+      </w:r>
+      <w:proofErr w:type="spellEnd"/>
     </w:p>
     <w:p>
       <w:pPr>
@@ -788,8 +906,14 @@
         <w:pStyle w:val="Normal1"/>
       </w:pPr>
       <w:r>
-        <w:t>Owner: Michael Rothkopf</w:t>
-      </w:r>
+        <w:lastRenderedPageBreak/>
+        <w:t xml:space="preserve">Owner: Michael </w:t>
+      </w:r>
+      <w:proofErr w:type="spellStart"/>
+      <w:r>
+        <w:t>Rothkopf</w:t>
+      </w:r>
+      <w:proofErr w:type="spellEnd"/>
     </w:p>
     <w:p>
       <w:pPr>
@@ -830,7 +954,6 @@
     </w:p>
     <w:p>
       <w:r>
-        <w:lastRenderedPageBreak/>
         <w:t>Estimated Time: 1</w:t>
       </w:r>
       <w:r>
@@ -1029,7 +1152,11 @@
         <w:pStyle w:val="Normal1"/>
       </w:pPr>
       <w:r>
-        <w:t>Web API service that allows a user to search for items to buy.  The API will process a JSON object with the particular search parameters passed to the user that can include location, a minimum or maximum price point of an item, and a specific sellers’ name.  The API will pass these search parameters to the persistence layer which will query the database for the desired list of items for sale.</w:t>
+        <w:t xml:space="preserve">Web API service that allows a user to search for items to buy.  The API will process a JSON object with the particular search parameters passed to the user that can include location, a </w:t>
+      </w:r>
+      <w:r>
+        <w:lastRenderedPageBreak/>
+        <w:t>minimum or maximum price point of an item, and a specific sellers’ name.  The API will pass these search parameters to the persistence layer which will query the database for the desired list of items for sale.</w:t>
       </w:r>
     </w:p>
     <w:p>
@@ -1095,7 +1222,15 @@
         <w:pStyle w:val="Normal1"/>
       </w:pPr>
       <w:r>
-        <w:t>Owner: Tingting Chang</w:t>
+        <w:t xml:space="preserve">Owner: </w:t>
+      </w:r>
+      <w:proofErr w:type="spellStart"/>
+      <w:r>
+        <w:t>Tingting</w:t>
+      </w:r>
+      <w:proofErr w:type="spellEnd"/>
+      <w:r>
+        <w:t xml:space="preserve"> Chang</w:t>
       </w:r>
     </w:p>
     <w:p>
@@ -1148,7 +1283,15 @@
         <w:pStyle w:val="Normal1"/>
       </w:pPr>
       <w:r>
-        <w:t>Owner: Tingting Chang</w:t>
+        <w:t xml:space="preserve">Owner: </w:t>
+      </w:r>
+      <w:proofErr w:type="spellStart"/>
+      <w:r>
+        <w:t>Tingting</w:t>
+      </w:r>
+      <w:proofErr w:type="spellEnd"/>
+      <w:r>
+        <w:t xml:space="preserve"> Chang</w:t>
       </w:r>
     </w:p>
     <w:p>
@@ -1207,21 +1350,42 @@
         <w:pStyle w:val="Normal1"/>
       </w:pPr>
       <w:r>
-        <w:t>Set up user table with user first and last name, userID, phone number, email address, and rating.  Code DAO layer to update and delete user profile information when necessary.</w:t>
-      </w:r>
-    </w:p>
-    <w:p>
-      <w:pPr>
-        <w:pStyle w:val="Normal1"/>
-      </w:pPr>
-    </w:p>
-    <w:p>
-      <w:pPr>
-        <w:pStyle w:val="Normal1"/>
-      </w:pPr>
-      <w:r>
-        <w:t>Owner: Tingting Chang &amp; Michael Rothkopf</w:t>
-      </w:r>
+        <w:t xml:space="preserve">Set up user table with user first and last name, </w:t>
+      </w:r>
+      <w:proofErr w:type="spellStart"/>
+      <w:r>
+        <w:t>userID</w:t>
+      </w:r>
+      <w:proofErr w:type="spellEnd"/>
+      <w:r>
+        <w:t>, phone number, email address, and rating.  Code DAO layer to update and delete user profile information when necessary.</w:t>
+      </w:r>
+    </w:p>
+    <w:p>
+      <w:pPr>
+        <w:pStyle w:val="Normal1"/>
+      </w:pPr>
+    </w:p>
+    <w:p>
+      <w:pPr>
+        <w:pStyle w:val="Normal1"/>
+      </w:pPr>
+      <w:r>
+        <w:t xml:space="preserve">Owner: </w:t>
+      </w:r>
+      <w:proofErr w:type="spellStart"/>
+      <w:r>
+        <w:t>Tingting</w:t>
+      </w:r>
+      <w:proofErr w:type="spellEnd"/>
+      <w:r>
+        <w:t xml:space="preserve"> Chang &amp; Michael </w:t>
+      </w:r>
+      <w:proofErr w:type="spellStart"/>
+      <w:r>
+        <w:t>Rothkopf</w:t>
+      </w:r>
+      <w:proofErr w:type="spellEnd"/>
     </w:p>
     <w:p>
       <w:pPr>
@@ -1260,6 +1424,7 @@
         <w:pStyle w:val="Normal1"/>
       </w:pPr>
       <w:r>
+        <w:lastRenderedPageBreak/>
         <w:t>Set up Items table with item name, price, number items sold, location, and delivery information.  Code DAO layer to update and delete Items table as it is modified by users or when items are sold.</w:t>
       </w:r>
     </w:p>
@@ -1273,7 +1438,15 @@
         <w:pStyle w:val="Normal1"/>
       </w:pPr>
       <w:r>
-        <w:t>Owner: Tingting Chang &amp; Manuel Perez</w:t>
+        <w:t xml:space="preserve">Owner: </w:t>
+      </w:r>
+      <w:proofErr w:type="spellStart"/>
+      <w:r>
+        <w:t>Tingting</w:t>
+      </w:r>
+      <w:proofErr w:type="spellEnd"/>
+      <w:r>
+        <w:t xml:space="preserve"> Chang &amp; Manuel Perez</w:t>
       </w:r>
     </w:p>
     <w:p>
@@ -1293,7 +1466,6 @@
       <w:bookmarkStart w:id="6" w:name="h.dfyiu94ejgp7" w:colFirst="0" w:colLast="0"/>
       <w:bookmarkEnd w:id="6"/>
       <w:r>
-        <w:lastRenderedPageBreak/>
         <w:t>List of Technology to be used</w:t>
       </w:r>
     </w:p>
@@ -1493,32 +1665,62 @@
         <w:pStyle w:val="Normal1"/>
       </w:pPr>
       <w:r>
-        <w:t>Framework: DropWizard</w:t>
-      </w:r>
-    </w:p>
-    <w:p>
-      <w:pPr>
-        <w:pStyle w:val="Normal1"/>
-      </w:pPr>
-    </w:p>
-    <w:p>
-      <w:pPr>
-        <w:pStyle w:val="Normal1"/>
-      </w:pPr>
-      <w:r>
-        <w:t xml:space="preserve">Our group is going to use Dropwizard to build the Web API.  Since a lot of our group did not have a lot of experience building RESTful web service, dropwizard seemed like a good place to begin due its relatively easy starting point. Dropwizard also includes a number of libraries that help meet the requirements of the project, such as Jackson which can convert Java objects to and from JSON.  </w:t>
-      </w:r>
-    </w:p>
-    <w:p>
-      <w:pPr>
-        <w:pStyle w:val="Normal1"/>
-      </w:pPr>
-    </w:p>
-    <w:p>
-      <w:pPr>
-        <w:pStyle w:val="Normal1"/>
-      </w:pPr>
-      <w:r>
+        <w:t xml:space="preserve">Framework: </w:t>
+      </w:r>
+      <w:proofErr w:type="spellStart"/>
+      <w:r>
+        <w:t>DropWizard</w:t>
+      </w:r>
+      <w:proofErr w:type="spellEnd"/>
+    </w:p>
+    <w:p>
+      <w:pPr>
+        <w:pStyle w:val="Normal1"/>
+      </w:pPr>
+    </w:p>
+    <w:p>
+      <w:pPr>
+        <w:pStyle w:val="Normal1"/>
+      </w:pPr>
+      <w:r>
+        <w:t xml:space="preserve">Our group is going to use </w:t>
+      </w:r>
+      <w:proofErr w:type="spellStart"/>
+      <w:r>
+        <w:t>Dropwizard</w:t>
+      </w:r>
+      <w:proofErr w:type="spellEnd"/>
+      <w:r>
+        <w:t xml:space="preserve"> to build the Web API.  Since a lot of our group did not have a lot of experience building RESTful web service, </w:t>
+      </w:r>
+      <w:proofErr w:type="spellStart"/>
+      <w:r>
+        <w:t>dropwizard</w:t>
+      </w:r>
+      <w:proofErr w:type="spellEnd"/>
+      <w:r>
+        <w:t xml:space="preserve"> seemed like a good place to begin due its relatively easy starting point. </w:t>
+      </w:r>
+      <w:proofErr w:type="spellStart"/>
+      <w:r>
+        <w:t>Dropwizard</w:t>
+      </w:r>
+      <w:proofErr w:type="spellEnd"/>
+      <w:r>
+        <w:t xml:space="preserve"> also includes a number of libraries that help meet the requirements of the project, such as Jackson which can convert Java objects to and from JSON.  </w:t>
+      </w:r>
+    </w:p>
+    <w:p>
+      <w:pPr>
+        <w:pStyle w:val="Normal1"/>
+      </w:pPr>
+    </w:p>
+    <w:p>
+      <w:pPr>
+        <w:pStyle w:val="Normal1"/>
+      </w:pPr>
+      <w:r>
+        <w:lastRenderedPageBreak/>
         <w:t>Database:  MongoDB</w:t>
       </w:r>
     </w:p>

</xml_diff>